<commit_message>
Criando versao pdf cv
</commit_message>
<xml_diff>
--- a/curriculo-paulo-tosi.docx
+++ b/curriculo-paulo-tosi.docx
@@ -458,13 +458,7 @@
         <w:rPr>
           <w:rFonts w:ascii="Open Sans Light" w:hAnsi="Open Sans Light"/>
         </w:rPr>
-        <w:t xml:space="preserve">HTML5 / </w:t>
-      </w:r>
-      <w:r>
-        <w:rPr>
-          <w:rFonts w:ascii="Open Sans Light" w:hAnsi="Open Sans Light"/>
-        </w:rPr>
-        <w:t>CSS3</w:t>
+        <w:t>HTML5 / CSS3</w:t>
       </w:r>
     </w:p>
     <w:p>
@@ -764,34 +758,110 @@
         <w:rPr>
           <w:rFonts w:ascii="Open Sans Light" w:hAnsi="Open Sans Light"/>
         </w:rPr>
-        <w:t>Desenvolvedor front-end CLT Junho de 2016 - até o momento (TV BAND)</w:t>
-      </w:r>
-    </w:p>
-    <w:p>
-      <w:pPr>
-        <w:pStyle w:val="Normal"/>
-        <w:rPr>
-          <w:rFonts w:ascii="Open Sans Light" w:hAnsi="Open Sans Light"/>
-        </w:rPr>
-      </w:pPr>
-      <w:r>
-        <w:rPr>
-          <w:rFonts w:ascii="Open Sans Light" w:hAnsi="Open Sans Light"/>
-        </w:rPr>
-      </w:r>
-    </w:p>
-    <w:p>
-      <w:pPr>
-        <w:pStyle w:val="Normal"/>
-        <w:rPr>
-          <w:rFonts w:ascii="Open Sans Light" w:hAnsi="Open Sans Light"/>
-        </w:rPr>
+        <w:t xml:space="preserve">Desenvolvedor front-end CLT </w:t>
+      </w:r>
+      <w:r>
+        <w:rPr>
+          <w:rFonts w:ascii="Open Sans Light" w:hAnsi="Open Sans Light"/>
+        </w:rPr>
+        <w:t>Janeiro</w:t>
+      </w:r>
+      <w:r>
+        <w:rPr>
+          <w:rFonts w:ascii="Open Sans Light" w:hAnsi="Open Sans Light"/>
+        </w:rPr>
+        <w:t xml:space="preserve"> de 201</w:t>
+      </w:r>
+      <w:r>
+        <w:rPr>
+          <w:rFonts w:ascii="Open Sans Light" w:hAnsi="Open Sans Light"/>
+        </w:rPr>
+        <w:t>8</w:t>
+      </w:r>
+      <w:r>
+        <w:rPr>
+          <w:rFonts w:ascii="Open Sans Light" w:hAnsi="Open Sans Light"/>
+        </w:rPr>
+        <w:t xml:space="preserve"> - até o momento ( </w:t>
+      </w:r>
+      <w:r>
+        <w:rPr>
+          <w:rFonts w:ascii="Open Sans Light" w:hAnsi="Open Sans Light"/>
+        </w:rPr>
+        <w:t xml:space="preserve">Resource IT </w:t>
+      </w:r>
+      <w:r>
+        <w:rPr>
+          <w:rFonts w:ascii="Open Sans Light" w:hAnsi="Open Sans Light"/>
+        </w:rPr>
+        <w:t>)</w:t>
+      </w:r>
+    </w:p>
+    <w:p>
+      <w:pPr>
+        <w:pStyle w:val="Normal"/>
+        <w:rPr>
+          <w:rFonts w:ascii="Open Sans Light" w:hAnsi="Open Sans Light"/>
+        </w:rPr>
+      </w:pPr>
+      <w:r>
+        <w:rPr>
+          <w:rFonts w:ascii="Open Sans Light" w:hAnsi="Open Sans Light"/>
+        </w:rPr>
+      </w:r>
+    </w:p>
+    <w:p>
+      <w:pPr>
+        <w:pStyle w:val="Normal"/>
+        <w:rPr/>
+      </w:pPr>
+      <w:r>
+        <w:rPr>
+          <w:rFonts w:ascii="Open Sans Light" w:hAnsi="Open Sans Light"/>
+        </w:rPr>
+        <w:t xml:space="preserve">Desenvolvedor front-end CLT Junho de 2016 – </w:t>
+      </w:r>
+      <w:r>
+        <w:rPr>
+          <w:rFonts w:ascii="Open Sans Light" w:hAnsi="Open Sans Light"/>
+        </w:rPr>
+        <w:t>Dezembro de 2017</w:t>
+      </w:r>
+    </w:p>
+    <w:p>
+      <w:pPr>
+        <w:pStyle w:val="Normal"/>
+        <w:rPr>
+          <w:rFonts w:ascii="Open Sans Light" w:hAnsi="Open Sans Light"/>
+        </w:rPr>
+      </w:pPr>
+      <w:r>
+        <w:rPr>
+          <w:rFonts w:ascii="Open Sans Light" w:hAnsi="Open Sans Light"/>
+        </w:rPr>
+      </w:r>
+    </w:p>
+    <w:p>
+      <w:pPr>
+        <w:pStyle w:val="Normal"/>
+        <w:rPr/>
       </w:pPr>
       <w:r>
         <w:rPr>
           <w:rFonts w:ascii="Open Sans Light" w:hAnsi="Open Sans Light"/>
         </w:rPr>
         <w:t>Desenvolvedor front-end PJ fevereiro de 2015  - 2016</w:t>
+      </w:r>
+    </w:p>
+    <w:p>
+      <w:pPr>
+        <w:pStyle w:val="Normal"/>
+        <w:rPr>
+          <w:rFonts w:ascii="Open Sans Light" w:hAnsi="Open Sans Light"/>
+        </w:rPr>
+      </w:pPr>
+      <w:r>
+        <w:rPr/>
       </w:r>
     </w:p>
     <w:p>
@@ -867,7 +937,6 @@
     <w:rPrDefault>
       <w:rPr>
         <w:rFonts w:ascii="Liberation Serif" w:hAnsi="Liberation Serif" w:eastAsia="Droid Sans Fallback" w:cs="FreeSans"/>
-        <w:sz w:val="24"/>
         <w:szCs w:val="24"/>
         <w:lang w:val="pt-BR" w:eastAsia="zh-CN" w:bidi="hi-IN"/>
       </w:rPr>
@@ -1025,7 +1094,7 @@
     </w:pPr>
     <w:rPr>
       <w:rFonts w:ascii="Liberation Serif" w:hAnsi="Liberation Serif" w:eastAsia="Droid Sans Fallback" w:cs="FreeSans"/>
-      <w:color w:val="auto"/>
+      <w:color w:val="00000A"/>
       <w:kern w:val="0"/>
       <w:sz w:val="24"/>
       <w:szCs w:val="24"/>

</xml_diff>

<commit_message>
Atualizando descrição do CV empresa e trabalhos
</commit_message>
<xml_diff>
--- a/curriculo-paulo-tosi.docx
+++ b/curriculo-paulo-tosi.docx
@@ -76,8 +76,8 @@
         <w:rPr>
           <w:rFonts w:ascii="Open Sans Light" w:hAnsi="Open Sans Light"/>
           <w:color w:val="808080"/>
-          <w:sz w:val="24"/>
-          <w:szCs w:val="24"/>
+          <w:sz w:val="28"/>
+          <w:szCs w:val="28"/>
         </w:rPr>
         <w:t>Resumo</w:t>
       </w:r>
@@ -103,17 +103,31 @@
       <w:pPr>
         <w:pStyle w:val="Normal"/>
         <w:jc w:val="both"/>
-        <w:rPr>
-          <w:rFonts w:ascii="Open Sans Light" w:hAnsi="Open Sans Light"/>
-        </w:rPr>
-      </w:pPr>
-      <w:r>
-        <w:rPr>
-          <w:rFonts w:ascii="Open Sans Light" w:hAnsi="Open Sans Light"/>
-          <w:sz w:val="24"/>
-          <w:szCs w:val="24"/>
-        </w:rPr>
-        <w:t xml:space="preserve">Formado em Análise e Desenvolvimento de Sistema, sou um Geek amante da tecnologia, antenado com as tendências do mercado de TI. Interessado por livros de tecnologia, busco me manter informado, por ser uma área que necessita de constante atualização. </w:t>
+        <w:rPr/>
+      </w:pPr>
+      <w:r>
+        <w:rPr>
+          <w:rFonts w:ascii="Open Sans Light" w:hAnsi="Open Sans Light"/>
+          <w:sz w:val="24"/>
+          <w:szCs w:val="24"/>
+        </w:rPr>
+        <w:t xml:space="preserve">Formado em Análise e Desenvolvimento de Sistema, </w:t>
+      </w:r>
+      <w:r>
+        <w:rPr>
+          <w:rFonts w:ascii="Open Sans Light" w:hAnsi="Open Sans Light"/>
+          <w:sz w:val="24"/>
+          <w:szCs w:val="24"/>
+        </w:rPr>
+        <w:t>p</w:t>
+      </w:r>
+      <w:r>
+        <w:rPr>
+          <w:rFonts w:ascii="Open Sans Light" w:hAnsi="Open Sans Light"/>
+          <w:sz w:val="24"/>
+          <w:szCs w:val="24"/>
+        </w:rPr>
+        <w:t>aulistano, geek, amante dos códigos e da tecnologia. Procuro sempre me manter antenado e sou motivado por desafios, quando não sei a solução para um problema, busco de todas as formas e ferramentas conseguir resolvê-lo.</w:t>
       </w:r>
     </w:p>
     <w:p>
@@ -122,58 +136,48 @@
         <w:jc w:val="both"/>
         <w:rPr>
           <w:rFonts w:ascii="Open Sans Light" w:hAnsi="Open Sans Light"/>
-        </w:rPr>
-      </w:pPr>
-      <w:r>
-        <w:rPr>
-          <w:rFonts w:ascii="Open Sans Light" w:hAnsi="Open Sans Light"/>
-          <w:sz w:val="24"/>
-          <w:szCs w:val="24"/>
-        </w:rPr>
-        <w:t>Sim, quero ser seu desenvolvedor.</w:t>
-      </w:r>
-    </w:p>
-    <w:p>
-      <w:pPr>
-        <w:pStyle w:val="Normal"/>
-        <w:rPr>
-          <w:rFonts w:ascii="Open Sans Light" w:hAnsi="Open Sans Light"/>
-          <w:sz w:val="24"/>
-          <w:szCs w:val="24"/>
-        </w:rPr>
-      </w:pPr>
-      <w:r>
-        <w:rPr>
-          <w:rFonts w:ascii="Open Sans Light" w:hAnsi="Open Sans Light"/>
-          <w:sz w:val="24"/>
-          <w:szCs w:val="24"/>
-        </w:rPr>
-      </w:r>
-    </w:p>
-    <w:p>
-      <w:pPr>
-        <w:pStyle w:val="Normal"/>
-        <w:rPr>
-          <w:sz w:val="24"/>
-          <w:szCs w:val="24"/>
-        </w:rPr>
-      </w:pPr>
-      <w:r>
-        <w:rPr>
-          <w:rFonts w:ascii="Open Sans Light" w:hAnsi="Open Sans Light"/>
-          <w:sz w:val="24"/>
-          <w:szCs w:val="24"/>
-        </w:rPr>
-        <w:t xml:space="preserve">.contato { </w:t>
-      </w:r>
-    </w:p>
-    <w:p>
-      <w:pPr>
-        <w:pStyle w:val="Normal"/>
-        <w:rPr>
-          <w:sz w:val="24"/>
-          <w:szCs w:val="24"/>
-        </w:rPr>
+          <w:sz w:val="24"/>
+          <w:szCs w:val="24"/>
+        </w:rPr>
+      </w:pPr>
+      <w:r>
+        <w:rPr/>
+      </w:r>
+    </w:p>
+    <w:p>
+      <w:pPr>
+        <w:pStyle w:val="Normal"/>
+        <w:rPr/>
+      </w:pPr>
+      <w:r>
+        <w:rPr>
+          <w:rFonts w:ascii="Open Sans Light" w:hAnsi="Open Sans Light"/>
+          <w:sz w:val="24"/>
+          <w:szCs w:val="24"/>
+        </w:rPr>
+        <w:t xml:space="preserve">contato </w:t>
+      </w:r>
+      <w:r>
+        <w:rPr>
+          <w:rFonts w:ascii="Open Sans Light" w:hAnsi="Open Sans Light"/>
+          <w:sz w:val="24"/>
+          <w:szCs w:val="24"/>
+        </w:rPr>
+        <w:t xml:space="preserve">= </w:t>
+      </w:r>
+      <w:r>
+        <w:rPr>
+          <w:rFonts w:ascii="Open Sans Light" w:hAnsi="Open Sans Light"/>
+          <w:sz w:val="24"/>
+          <w:szCs w:val="24"/>
+        </w:rPr>
+        <w:t xml:space="preserve">{ </w:t>
+      </w:r>
+    </w:p>
+    <w:p>
+      <w:pPr>
+        <w:pStyle w:val="Normal"/>
+        <w:rPr/>
       </w:pPr>
       <w:r>
         <w:rPr>
@@ -182,13 +186,6 @@
           <w:szCs w:val="24"/>
         </w:rPr>
         <w:tab/>
-      </w:r>
-      <w:r>
-        <w:rPr>
-          <w:rFonts w:ascii="Open Sans Light" w:hAnsi="Open Sans Light"/>
-          <w:sz w:val="24"/>
-          <w:szCs w:val="24"/>
-        </w:rPr>
         <w:t xml:space="preserve">telefone: </w:t>
       </w:r>
       <w:r>
@@ -198,24 +195,90 @@
           <w:sz w:val="24"/>
           <w:szCs w:val="24"/>
         </w:rPr>
-        <w:t xml:space="preserve">11 998206347, </w:t>
-      </w:r>
-      <w:r>
-        <w:rPr>
-          <w:rFonts w:ascii="Open Sans Light" w:hAnsi="Open Sans Light"/>
-          <w:sz w:val="24"/>
-          <w:szCs w:val="24"/>
-        </w:rPr>
-        <w:t xml:space="preserve">e-mail: </w:t>
-      </w:r>
-      <w:r>
-        <w:rPr>
-          <w:rFonts w:ascii="Open Sans Light" w:hAnsi="Open Sans Light"/>
-          <w:color w:val="808080"/>
-          <w:sz w:val="24"/>
-          <w:szCs w:val="24"/>
-        </w:rPr>
-        <w:t xml:space="preserve">tosi.paulo@gmail.com, </w:t>
+        <w:t>”</w:t>
+      </w:r>
+      <w:r>
+        <w:rPr>
+          <w:rFonts w:ascii="Open Sans Light" w:hAnsi="Open Sans Light"/>
+          <w:color w:val="808080"/>
+          <w:sz w:val="24"/>
+          <w:szCs w:val="24"/>
+        </w:rPr>
+        <w:t>1</w:t>
+      </w:r>
+      <w:r>
+        <w:rPr>
+          <w:rFonts w:ascii="Open Sans Light" w:hAnsi="Open Sans Light"/>
+          <w:color w:val="808080"/>
+          <w:sz w:val="24"/>
+          <w:szCs w:val="24"/>
+        </w:rPr>
+        <w:t xml:space="preserve">1 998206347”, </w:t>
+      </w:r>
+    </w:p>
+    <w:p>
+      <w:pPr>
+        <w:pStyle w:val="Normal"/>
+        <w:rPr/>
+      </w:pPr>
+      <w:r>
+        <w:rPr>
+          <w:rFonts w:ascii="Open Sans Light" w:hAnsi="Open Sans Light"/>
+          <w:color w:val="808080"/>
+          <w:sz w:val="24"/>
+          <w:szCs w:val="24"/>
+        </w:rPr>
+        <w:tab/>
+      </w:r>
+      <w:r>
+        <w:rPr>
+          <w:rFonts w:ascii="Open Sans Light" w:hAnsi="Open Sans Light"/>
+          <w:sz w:val="24"/>
+          <w:szCs w:val="24"/>
+        </w:rPr>
+        <w:t xml:space="preserve">email: </w:t>
+      </w:r>
+      <w:r>
+        <w:rPr>
+          <w:rFonts w:ascii="Open Sans Light" w:hAnsi="Open Sans Light"/>
+          <w:color w:val="808080"/>
+          <w:sz w:val="24"/>
+          <w:szCs w:val="24"/>
+        </w:rPr>
+        <w:t>”</w:t>
+      </w:r>
+      <w:r>
+        <w:rPr>
+          <w:rFonts w:ascii="Open Sans Light" w:hAnsi="Open Sans Light"/>
+          <w:color w:val="808080"/>
+          <w:sz w:val="24"/>
+          <w:szCs w:val="24"/>
+        </w:rPr>
+        <w:t>t</w:t>
+      </w:r>
+      <w:r>
+        <w:rPr>
+          <w:rFonts w:ascii="Open Sans Light" w:hAnsi="Open Sans Light"/>
+          <w:color w:val="808080"/>
+          <w:sz w:val="24"/>
+          <w:szCs w:val="24"/>
+        </w:rPr>
+        <w:t xml:space="preserve">osi.paulo@gmail.com”, </w:t>
+      </w:r>
+    </w:p>
+    <w:p>
+      <w:pPr>
+        <w:pStyle w:val="Normal"/>
+        <w:rPr/>
+      </w:pPr>
+      <w:r>
+        <w:rPr>
+          <w:rFonts w:ascii="Open Sans Light" w:hAnsi="Open Sans Light"/>
+          <w:color w:val="808080"/>
+          <w:sz w:val="24"/>
+          <w:szCs w:val="24"/>
+        </w:rPr>
+        <w:tab/>
       </w:r>
       <w:r>
         <w:rPr>
@@ -232,7 +295,25 @@
           <w:sz w:val="24"/>
           <w:szCs w:val="24"/>
         </w:rPr>
-        <w:t>tosi.paulo,</w:t>
+        <w:t>”</w:t>
+      </w:r>
+      <w:r>
+        <w:rPr>
+          <w:rFonts w:ascii="Open Sans Light" w:hAnsi="Open Sans Light"/>
+          <w:color w:val="808080"/>
+          <w:sz w:val="24"/>
+          <w:szCs w:val="24"/>
+        </w:rPr>
+        <w:t>t</w:t>
+      </w:r>
+      <w:r>
+        <w:rPr>
+          <w:rFonts w:ascii="Open Sans Light" w:hAnsi="Open Sans Light"/>
+          <w:color w:val="808080"/>
+          <w:sz w:val="24"/>
+          <w:szCs w:val="24"/>
+        </w:rPr>
+        <w:t>osi.paulo”,</w:t>
       </w:r>
     </w:p>
     <w:p>
@@ -258,6 +339,21 @@
         </w:rPr>
         <w:t xml:space="preserve">tosi.paulo, </w:t>
       </w:r>
+    </w:p>
+    <w:p>
+      <w:pPr>
+        <w:pStyle w:val="Normal"/>
+        <w:rPr/>
+      </w:pPr>
+      <w:r>
+        <w:rPr>
+          <w:rFonts w:ascii="Open Sans Light" w:hAnsi="Open Sans Light"/>
+          <w:color w:val="808080"/>
+          <w:sz w:val="24"/>
+          <w:szCs w:val="24"/>
+        </w:rPr>
+        <w:tab/>
+      </w:r>
       <w:r>
         <w:rPr>
           <w:rFonts w:ascii="Open Sans Light" w:hAnsi="Open Sans Light"/>
@@ -273,7 +369,40 @@
           <w:sz w:val="24"/>
           <w:szCs w:val="24"/>
         </w:rPr>
-        <w:t xml:space="preserve">paulo.tosi, </w:t>
+        <w:t>”</w:t>
+      </w:r>
+      <w:r>
+        <w:rPr>
+          <w:rFonts w:ascii="Open Sans Light" w:hAnsi="Open Sans Light"/>
+          <w:color w:val="808080"/>
+          <w:sz w:val="24"/>
+          <w:szCs w:val="24"/>
+        </w:rPr>
+        <w:t>p</w:t>
+      </w:r>
+      <w:r>
+        <w:rPr>
+          <w:rFonts w:ascii="Open Sans Light" w:hAnsi="Open Sans Light"/>
+          <w:color w:val="808080"/>
+          <w:sz w:val="24"/>
+          <w:szCs w:val="24"/>
+        </w:rPr>
+        <w:t xml:space="preserve">aulo.tosi”, </w:t>
+      </w:r>
+    </w:p>
+    <w:p>
+      <w:pPr>
+        <w:pStyle w:val="Normal"/>
+        <w:rPr/>
+      </w:pPr>
+      <w:r>
+        <w:rPr>
+          <w:rFonts w:ascii="Open Sans Light" w:hAnsi="Open Sans Light"/>
+          <w:color w:val="808080"/>
+          <w:sz w:val="24"/>
+          <w:szCs w:val="24"/>
+        </w:rPr>
+        <w:tab/>
       </w:r>
       <w:r>
         <w:rPr>
@@ -293,9 +422,38 @@
             <w:sz w:val="24"/>
             <w:szCs w:val="24"/>
           </w:rPr>
-          <w:t>http://paulotosi.com.br</w:t>
+          <w:t>”</w:t>
+        </w:r>
+        <w:r>
+          <w:rPr>
+            <w:rStyle w:val="LinkdaInternet"/>
+            <w:rFonts w:ascii="Open Sans Light" w:hAnsi="Open Sans Light"/>
+            <w:color w:val="808080"/>
+            <w:sz w:val="24"/>
+            <w:szCs w:val="24"/>
+          </w:rPr>
+          <w:t>h</w:t>
+        </w:r>
+        <w:r>
+          <w:rPr>
+            <w:rStyle w:val="LinkdaInternet"/>
+            <w:rFonts w:ascii="Open Sans Light" w:hAnsi="Open Sans Light"/>
+            <w:color w:val="808080"/>
+            <w:sz w:val="24"/>
+            <w:szCs w:val="24"/>
+          </w:rPr>
+          <w:t>ttp://paulotosi.com.br</w:t>
         </w:r>
       </w:hyperlink>
+      <w:r>
+        <w:rPr>
+          <w:rFonts w:ascii="Open Sans Light" w:hAnsi="Open Sans Light"/>
+          <w:color w:val="808080"/>
+          <w:sz w:val="24"/>
+          <w:szCs w:val="24"/>
+        </w:rPr>
+        <w:t>”</w:t>
+      </w:r>
     </w:p>
     <w:p>
       <w:pPr>
@@ -361,8 +519,8 @@
         <w:rPr>
           <w:rFonts w:ascii="Open Sans Light" w:hAnsi="Open Sans Light"/>
           <w:color w:val="808080"/>
-          <w:sz w:val="24"/>
-          <w:szCs w:val="24"/>
+          <w:sz w:val="28"/>
+          <w:szCs w:val="28"/>
         </w:rPr>
         <w:t>Por onde andei</w:t>
       </w:r>
@@ -433,6 +591,487 @@
           <w:rFonts w:ascii="Open Sans Light" w:hAnsi="Open Sans Light"/>
           <w:color w:val="808080"/>
         </w:rPr>
+      </w:r>
+    </w:p>
+    <w:p>
+      <w:pPr>
+        <w:pStyle w:val="Normal"/>
+        <w:rPr>
+          <w:rFonts w:ascii="Open Sans Light" w:hAnsi="Open Sans Light"/>
+          <w:color w:val="808080"/>
+          <w:sz w:val="28"/>
+          <w:szCs w:val="28"/>
+        </w:rPr>
+      </w:pPr>
+      <w:r>
+        <w:rPr>
+          <w:rFonts w:ascii="Open Sans Light" w:hAnsi="Open Sans Light"/>
+          <w:color w:val="808080"/>
+          <w:sz w:val="28"/>
+          <w:szCs w:val="28"/>
+        </w:rPr>
+        <w:t>Habilidades</w:t>
+      </w:r>
+    </w:p>
+    <w:p>
+      <w:pPr>
+        <w:pStyle w:val="Normal"/>
+        <w:rPr>
+          <w:rFonts w:ascii="Open Sans Light" w:hAnsi="Open Sans Light"/>
+          <w:color w:val="808080"/>
+        </w:rPr>
+      </w:pPr>
+      <w:r>
+        <w:rPr>
+          <w:rFonts w:ascii="Open Sans Light" w:hAnsi="Open Sans Light"/>
+          <w:color w:val="808080"/>
+        </w:rPr>
+      </w:r>
+    </w:p>
+    <w:p>
+      <w:pPr>
+        <w:pStyle w:val="Normal"/>
+        <w:numPr>
+          <w:ilvl w:val="0"/>
+          <w:numId w:val="2"/>
+        </w:numPr>
+        <w:rPr>
+          <w:rFonts w:ascii="Open Sans Light" w:hAnsi="Open Sans Light"/>
+          <w:color w:val="000000"/>
+        </w:rPr>
+      </w:pPr>
+      <w:r>
+        <w:rPr>
+          <w:rFonts w:ascii="Open Sans Light" w:hAnsi="Open Sans Light"/>
+          <w:color w:val="000000"/>
+        </w:rPr>
+        <w:t>HTML5 / CSS3</w:t>
+      </w:r>
+    </w:p>
+    <w:p>
+      <w:pPr>
+        <w:pStyle w:val="Normal"/>
+        <w:numPr>
+          <w:ilvl w:val="0"/>
+          <w:numId w:val="2"/>
+        </w:numPr>
+        <w:rPr>
+          <w:rFonts w:ascii="Open Sans Light" w:hAnsi="Open Sans Light"/>
+          <w:color w:val="000000"/>
+        </w:rPr>
+      </w:pPr>
+      <w:r>
+        <w:rPr>
+          <w:rFonts w:ascii="Open Sans Light" w:hAnsi="Open Sans Light"/>
+          <w:color w:val="000000"/>
+        </w:rPr>
+        <w:t>Javascript (ES5 / ES6)</w:t>
+      </w:r>
+    </w:p>
+    <w:p>
+      <w:pPr>
+        <w:pStyle w:val="Normal"/>
+        <w:numPr>
+          <w:ilvl w:val="0"/>
+          <w:numId w:val="2"/>
+        </w:numPr>
+        <w:rPr>
+          <w:rFonts w:ascii="Open Sans Light" w:hAnsi="Open Sans Light"/>
+          <w:color w:val="000000"/>
+        </w:rPr>
+      </w:pPr>
+      <w:r>
+        <w:rPr>
+          <w:rFonts w:ascii="Open Sans Light" w:hAnsi="Open Sans Light"/>
+          <w:color w:val="000000"/>
+        </w:rPr>
+        <w:t>Jquery</w:t>
+      </w:r>
+    </w:p>
+    <w:p>
+      <w:pPr>
+        <w:pStyle w:val="Normal"/>
+        <w:numPr>
+          <w:ilvl w:val="0"/>
+          <w:numId w:val="2"/>
+        </w:numPr>
+        <w:rPr>
+          <w:rFonts w:ascii="Open Sans Light" w:hAnsi="Open Sans Light"/>
+          <w:color w:val="000000"/>
+        </w:rPr>
+      </w:pPr>
+      <w:r>
+        <w:rPr>
+          <w:rFonts w:ascii="Open Sans Light" w:hAnsi="Open Sans Light"/>
+          <w:color w:val="000000"/>
+        </w:rPr>
+        <w:t>Angular / Angular Material</w:t>
+      </w:r>
+    </w:p>
+    <w:p>
+      <w:pPr>
+        <w:pStyle w:val="Normal"/>
+        <w:numPr>
+          <w:ilvl w:val="0"/>
+          <w:numId w:val="2"/>
+        </w:numPr>
+        <w:rPr>
+          <w:rFonts w:ascii="Open Sans Light" w:hAnsi="Open Sans Light"/>
+          <w:color w:val="000000"/>
+        </w:rPr>
+      </w:pPr>
+      <w:r>
+        <w:rPr>
+          <w:rFonts w:ascii="Open Sans Light" w:hAnsi="Open Sans Light"/>
+          <w:color w:val="000000"/>
+        </w:rPr>
+        <w:t>Bootstrap</w:t>
+      </w:r>
+    </w:p>
+    <w:p>
+      <w:pPr>
+        <w:pStyle w:val="Normal"/>
+        <w:numPr>
+          <w:ilvl w:val="0"/>
+          <w:numId w:val="2"/>
+        </w:numPr>
+        <w:rPr>
+          <w:rFonts w:ascii="Open Sans Light" w:hAnsi="Open Sans Light"/>
+          <w:color w:val="000000"/>
+        </w:rPr>
+      </w:pPr>
+      <w:r>
+        <w:rPr>
+          <w:rFonts w:ascii="Open Sans Light" w:hAnsi="Open Sans Light"/>
+          <w:color w:val="000000"/>
+        </w:rPr>
+        <w:t>Design Responsivo</w:t>
+      </w:r>
+    </w:p>
+    <w:p>
+      <w:pPr>
+        <w:pStyle w:val="Normal"/>
+        <w:numPr>
+          <w:ilvl w:val="0"/>
+          <w:numId w:val="2"/>
+        </w:numPr>
+        <w:rPr>
+          <w:rFonts w:ascii="Open Sans Light" w:hAnsi="Open Sans Light"/>
+          <w:color w:val="000000"/>
+        </w:rPr>
+      </w:pPr>
+      <w:r>
+        <w:rPr>
+          <w:rFonts w:ascii="Open Sans Light" w:hAnsi="Open Sans Light"/>
+          <w:color w:val="000000"/>
+        </w:rPr>
+        <w:t>Git</w:t>
+      </w:r>
+    </w:p>
+    <w:p>
+      <w:pPr>
+        <w:pStyle w:val="Normal"/>
+        <w:numPr>
+          <w:ilvl w:val="0"/>
+          <w:numId w:val="2"/>
+        </w:numPr>
+        <w:rPr>
+          <w:rFonts w:ascii="Open Sans Light" w:hAnsi="Open Sans Light"/>
+          <w:color w:val="000000"/>
+        </w:rPr>
+      </w:pPr>
+      <w:r>
+        <w:rPr>
+          <w:rFonts w:ascii="Open Sans Light" w:hAnsi="Open Sans Light"/>
+          <w:color w:val="000000"/>
+        </w:rPr>
+        <w:t>SASS</w:t>
+      </w:r>
+    </w:p>
+    <w:p>
+      <w:pPr>
+        <w:pStyle w:val="Normal"/>
+        <w:numPr>
+          <w:ilvl w:val="0"/>
+          <w:numId w:val="2"/>
+        </w:numPr>
+        <w:rPr>
+          <w:rFonts w:ascii="Open Sans Light" w:hAnsi="Open Sans Light"/>
+          <w:color w:val="000000"/>
+        </w:rPr>
+      </w:pPr>
+      <w:r>
+        <w:rPr>
+          <w:rFonts w:ascii="Open Sans Light" w:hAnsi="Open Sans Light"/>
+          <w:color w:val="000000"/>
+        </w:rPr>
+        <w:t>BEM</w:t>
+      </w:r>
+    </w:p>
+    <w:p>
+      <w:pPr>
+        <w:pStyle w:val="Normal"/>
+        <w:numPr>
+          <w:ilvl w:val="0"/>
+          <w:numId w:val="2"/>
+        </w:numPr>
+        <w:rPr>
+          <w:rFonts w:ascii="Open Sans Light" w:hAnsi="Open Sans Light"/>
+          <w:color w:val="000000"/>
+        </w:rPr>
+      </w:pPr>
+      <w:r>
+        <w:rPr>
+          <w:rFonts w:ascii="Open Sans Light" w:hAnsi="Open Sans Light"/>
+          <w:color w:val="000000"/>
+        </w:rPr>
+        <w:t>SMACSS</w:t>
+      </w:r>
+    </w:p>
+    <w:p>
+      <w:pPr>
+        <w:pStyle w:val="Normal"/>
+        <w:rPr>
+          <w:rFonts w:ascii="Open Sans Light" w:hAnsi="Open Sans Light"/>
+          <w:color w:val="808080"/>
+        </w:rPr>
+      </w:pPr>
+      <w:r>
+        <w:rPr>
+          <w:rFonts w:ascii="Open Sans Light" w:hAnsi="Open Sans Light"/>
+          <w:color w:val="808080"/>
+        </w:rPr>
+      </w:r>
+    </w:p>
+    <w:p>
+      <w:pPr>
+        <w:pStyle w:val="Normal"/>
+        <w:rPr>
+          <w:rFonts w:ascii="Open Sans Light" w:hAnsi="Open Sans Light"/>
+          <w:color w:val="808080"/>
+          <w:sz w:val="28"/>
+          <w:szCs w:val="28"/>
+        </w:rPr>
+      </w:pPr>
+      <w:r>
+        <w:rPr>
+          <w:rFonts w:ascii="Open Sans Light" w:hAnsi="Open Sans Light"/>
+          <w:color w:val="808080"/>
+          <w:sz w:val="28"/>
+          <w:szCs w:val="28"/>
+        </w:rPr>
+        <w:t>Conhecimentos</w:t>
+      </w:r>
+    </w:p>
+    <w:p>
+      <w:pPr>
+        <w:pStyle w:val="Normal"/>
+        <w:rPr>
+          <w:rFonts w:ascii="Open Sans Light" w:hAnsi="Open Sans Light"/>
+          <w:color w:val="808080"/>
+          <w:sz w:val="28"/>
+          <w:szCs w:val="28"/>
+        </w:rPr>
+      </w:pPr>
+      <w:r>
+        <w:rPr>
+          <w:rFonts w:ascii="Open Sans Light" w:hAnsi="Open Sans Light"/>
+          <w:color w:val="808080"/>
+          <w:sz w:val="28"/>
+          <w:szCs w:val="28"/>
+        </w:rPr>
+      </w:r>
+    </w:p>
+    <w:p>
+      <w:pPr>
+        <w:pStyle w:val="Normal"/>
+        <w:numPr>
+          <w:ilvl w:val="0"/>
+          <w:numId w:val="1"/>
+        </w:numPr>
+        <w:rPr>
+          <w:rFonts w:ascii="Open Sans Light" w:hAnsi="Open Sans Light"/>
+          <w:color w:val="000000"/>
+          <w:sz w:val="24"/>
+          <w:szCs w:val="24"/>
+        </w:rPr>
+      </w:pPr>
+      <w:r>
+        <w:rPr>
+          <w:rFonts w:ascii="Open Sans Light" w:hAnsi="Open Sans Light"/>
+          <w:color w:val="000000"/>
+          <w:sz w:val="24"/>
+          <w:szCs w:val="24"/>
+        </w:rPr>
+        <w:t>SVG</w:t>
+      </w:r>
+    </w:p>
+    <w:p>
+      <w:pPr>
+        <w:pStyle w:val="Normal"/>
+        <w:numPr>
+          <w:ilvl w:val="0"/>
+          <w:numId w:val="1"/>
+        </w:numPr>
+        <w:rPr>
+          <w:rFonts w:ascii="Open Sans Light" w:hAnsi="Open Sans Light"/>
+          <w:color w:val="000000"/>
+          <w:sz w:val="24"/>
+          <w:szCs w:val="24"/>
+        </w:rPr>
+      </w:pPr>
+      <w:r>
+        <w:rPr>
+          <w:rFonts w:ascii="Open Sans Light" w:hAnsi="Open Sans Light"/>
+          <w:color w:val="000000"/>
+          <w:sz w:val="24"/>
+          <w:szCs w:val="24"/>
+        </w:rPr>
+        <w:t>Gulp</w:t>
+      </w:r>
+    </w:p>
+    <w:p>
+      <w:pPr>
+        <w:pStyle w:val="Normal"/>
+        <w:numPr>
+          <w:ilvl w:val="0"/>
+          <w:numId w:val="1"/>
+        </w:numPr>
+        <w:rPr>
+          <w:rFonts w:ascii="Open Sans Light" w:hAnsi="Open Sans Light"/>
+          <w:color w:val="000000"/>
+          <w:sz w:val="24"/>
+          <w:szCs w:val="24"/>
+        </w:rPr>
+      </w:pPr>
+      <w:r>
+        <w:rPr>
+          <w:rFonts w:ascii="Open Sans Light" w:hAnsi="Open Sans Light"/>
+          <w:color w:val="000000"/>
+          <w:sz w:val="24"/>
+          <w:szCs w:val="24"/>
+        </w:rPr>
+        <w:t>Grunt</w:t>
+      </w:r>
+    </w:p>
+    <w:p>
+      <w:pPr>
+        <w:pStyle w:val="Normal"/>
+        <w:numPr>
+          <w:ilvl w:val="0"/>
+          <w:numId w:val="1"/>
+        </w:numPr>
+        <w:rPr>
+          <w:rFonts w:ascii="Open Sans Light" w:hAnsi="Open Sans Light"/>
+          <w:color w:val="000000"/>
+          <w:sz w:val="24"/>
+          <w:szCs w:val="24"/>
+        </w:rPr>
+      </w:pPr>
+      <w:r>
+        <w:rPr>
+          <w:rFonts w:ascii="Open Sans Light" w:hAnsi="Open Sans Light"/>
+          <w:color w:val="000000"/>
+          <w:sz w:val="24"/>
+          <w:szCs w:val="24"/>
+        </w:rPr>
+        <w:t>AngularJS</w:t>
+      </w:r>
+    </w:p>
+    <w:p>
+      <w:pPr>
+        <w:pStyle w:val="Normal"/>
+        <w:numPr>
+          <w:ilvl w:val="0"/>
+          <w:numId w:val="1"/>
+        </w:numPr>
+        <w:rPr>
+          <w:rFonts w:ascii="Open Sans Light" w:hAnsi="Open Sans Light"/>
+          <w:color w:val="000000"/>
+          <w:sz w:val="24"/>
+          <w:szCs w:val="24"/>
+        </w:rPr>
+      </w:pPr>
+      <w:r>
+        <w:rPr>
+          <w:rFonts w:ascii="Open Sans Light" w:hAnsi="Open Sans Light"/>
+          <w:color w:val="000000"/>
+          <w:sz w:val="24"/>
+          <w:szCs w:val="24"/>
+        </w:rPr>
+        <w:t>TypeScript</w:t>
+      </w:r>
+    </w:p>
+    <w:p>
+      <w:pPr>
+        <w:pStyle w:val="Normal"/>
+        <w:numPr>
+          <w:ilvl w:val="0"/>
+          <w:numId w:val="1"/>
+        </w:numPr>
+        <w:rPr>
+          <w:rFonts w:ascii="Open Sans Light" w:hAnsi="Open Sans Light"/>
+          <w:color w:val="000000"/>
+          <w:sz w:val="24"/>
+          <w:szCs w:val="24"/>
+        </w:rPr>
+      </w:pPr>
+      <w:r>
+        <w:rPr>
+          <w:rFonts w:ascii="Open Sans Light" w:hAnsi="Open Sans Light"/>
+          <w:color w:val="000000"/>
+          <w:sz w:val="24"/>
+          <w:szCs w:val="24"/>
+        </w:rPr>
+        <w:t>Webpack</w:t>
+      </w:r>
+    </w:p>
+    <w:p>
+      <w:pPr>
+        <w:pStyle w:val="Normal"/>
+        <w:numPr>
+          <w:ilvl w:val="0"/>
+          <w:numId w:val="1"/>
+        </w:numPr>
+        <w:rPr>
+          <w:rFonts w:ascii="Open Sans Light" w:hAnsi="Open Sans Light"/>
+          <w:color w:val="000000"/>
+          <w:sz w:val="24"/>
+          <w:szCs w:val="24"/>
+        </w:rPr>
+      </w:pPr>
+      <w:r>
+        <w:rPr>
+          <w:rFonts w:ascii="Open Sans Light" w:hAnsi="Open Sans Light"/>
+          <w:color w:val="000000"/>
+          <w:sz w:val="24"/>
+          <w:szCs w:val="24"/>
+        </w:rPr>
+        <w:t>NodeJS</w:t>
+      </w:r>
+    </w:p>
+    <w:p>
+      <w:pPr>
+        <w:pStyle w:val="Normal"/>
+        <w:numPr>
+          <w:ilvl w:val="0"/>
+          <w:numId w:val="1"/>
+        </w:numPr>
+        <w:rPr>
+          <w:rFonts w:ascii="Open Sans Light" w:hAnsi="Open Sans Light"/>
+          <w:color w:val="000000"/>
+          <w:sz w:val="24"/>
+          <w:szCs w:val="24"/>
+        </w:rPr>
+      </w:pPr>
+      <w:r>
+        <w:rPr>
+          <w:rFonts w:ascii="Open Sans Light" w:hAnsi="Open Sans Light"/>
+          <w:color w:val="000000"/>
+          <w:sz w:val="24"/>
+          <w:szCs w:val="24"/>
+        </w:rPr>
+        <w:t>Mongo</w:t>
       </w:r>
     </w:p>
     <w:p>
@@ -464,339 +1103,6 @@
     <w:p>
       <w:pPr>
         <w:pStyle w:val="Normal"/>
-        <w:rPr/>
-      </w:pPr>
-      <w:r>
-        <w:rPr>
-          <w:rFonts w:ascii="Open Sans Light" w:hAnsi="Open Sans Light"/>
-          <w:color w:val="808080"/>
-          <w:sz w:val="28"/>
-          <w:szCs w:val="28"/>
-        </w:rPr>
-        <w:t>Habilidades</w:t>
-      </w:r>
-    </w:p>
-    <w:p>
-      <w:pPr>
-        <w:pStyle w:val="Normal"/>
-        <w:rPr>
-          <w:rFonts w:ascii="Open Sans Light" w:hAnsi="Open Sans Light"/>
-        </w:rPr>
-      </w:pPr>
-      <w:r>
-        <w:rPr>
-          <w:rFonts w:ascii="Open Sans Light" w:hAnsi="Open Sans Light"/>
-        </w:rPr>
-      </w:r>
-    </w:p>
-    <w:p>
-      <w:pPr>
-        <w:pStyle w:val="Normal"/>
-        <w:rPr/>
-      </w:pPr>
-      <w:r>
-        <w:rPr>
-          <w:rFonts w:ascii="Open Sans Light" w:hAnsi="Open Sans Light"/>
-        </w:rPr>
-        <w:t>HTML5 / CSS3</w:t>
-      </w:r>
-    </w:p>
-    <w:p>
-      <w:pPr>
-        <w:pStyle w:val="Normal"/>
-        <w:rPr>
-          <w:rFonts w:ascii="Open Sans Light" w:hAnsi="Open Sans Light"/>
-        </w:rPr>
-      </w:pPr>
-      <w:r>
-        <w:rPr>
-          <w:rFonts w:ascii="Open Sans Light" w:hAnsi="Open Sans Light"/>
-        </w:rPr>
-        <w:t>Javascript( es5/es6)</w:t>
-      </w:r>
-    </w:p>
-    <w:p>
-      <w:pPr>
-        <w:pStyle w:val="Normal"/>
-        <w:rPr>
-          <w:rFonts w:ascii="Open Sans Light" w:hAnsi="Open Sans Light"/>
-        </w:rPr>
-      </w:pPr>
-      <w:r>
-        <w:rPr>
-          <w:rFonts w:ascii="Open Sans Light" w:hAnsi="Open Sans Light"/>
-        </w:rPr>
-        <w:t>Jquery</w:t>
-      </w:r>
-    </w:p>
-    <w:p>
-      <w:pPr>
-        <w:pStyle w:val="Normal"/>
-        <w:rPr/>
-      </w:pPr>
-      <w:r>
-        <w:rPr>
-          <w:rFonts w:ascii="Open Sans Light" w:hAnsi="Open Sans Light"/>
-        </w:rPr>
-        <w:t>Bootstrap</w:t>
-      </w:r>
-    </w:p>
-    <w:p>
-      <w:pPr>
-        <w:pStyle w:val="Normal"/>
-        <w:rPr/>
-      </w:pPr>
-      <w:r>
-        <w:rPr>
-          <w:rFonts w:ascii="Open Sans Light" w:hAnsi="Open Sans Light"/>
-        </w:rPr>
-        <w:t>Materialize</w:t>
-      </w:r>
-    </w:p>
-    <w:p>
-      <w:pPr>
-        <w:pStyle w:val="Normal"/>
-        <w:rPr>
-          <w:rFonts w:ascii="Open Sans Light" w:hAnsi="Open Sans Light"/>
-        </w:rPr>
-      </w:pPr>
-      <w:r>
-        <w:rPr>
-          <w:rFonts w:ascii="Open Sans Light" w:hAnsi="Open Sans Light"/>
-        </w:rPr>
-        <w:t>Design Responsivo</w:t>
-      </w:r>
-    </w:p>
-    <w:p>
-      <w:pPr>
-        <w:pStyle w:val="Normal"/>
-        <w:rPr/>
-      </w:pPr>
-      <w:r>
-        <w:rPr>
-          <w:rFonts w:ascii="Open Sans Light" w:hAnsi="Open Sans Light"/>
-        </w:rPr>
-        <w:t>Git</w:t>
-      </w:r>
-    </w:p>
-    <w:p>
-      <w:pPr>
-        <w:pStyle w:val="Normal"/>
-        <w:rPr/>
-      </w:pPr>
-      <w:r>
-        <w:rPr>
-          <w:rFonts w:ascii="Open Sans Light" w:hAnsi="Open Sans Light"/>
-        </w:rPr>
-        <w:t>BEM</w:t>
-      </w:r>
-    </w:p>
-    <w:p>
-      <w:pPr>
-        <w:pStyle w:val="Normal"/>
-        <w:rPr/>
-      </w:pPr>
-      <w:r>
-        <w:rPr>
-          <w:rFonts w:ascii="Open Sans Light" w:hAnsi="Open Sans Light"/>
-        </w:rPr>
-        <w:t>SMACSS</w:t>
-      </w:r>
-    </w:p>
-    <w:p>
-      <w:pPr>
-        <w:pStyle w:val="Normal"/>
-        <w:rPr>
-          <w:rFonts w:ascii="Open Sans Light" w:hAnsi="Open Sans Light"/>
-        </w:rPr>
-      </w:pPr>
-      <w:r>
-        <w:rPr>
-          <w:rFonts w:ascii="Open Sans Light" w:hAnsi="Open Sans Light"/>
-        </w:rPr>
-        <w:t>SASS</w:t>
-      </w:r>
-    </w:p>
-    <w:p>
-      <w:pPr>
-        <w:pStyle w:val="Normal"/>
-        <w:rPr>
-          <w:rFonts w:ascii="Open Sans Light" w:hAnsi="Open Sans Light"/>
-        </w:rPr>
-      </w:pPr>
-      <w:r>
-        <w:rPr>
-          <w:rFonts w:ascii="Open Sans Light" w:hAnsi="Open Sans Light"/>
-        </w:rPr>
-      </w:r>
-    </w:p>
-    <w:p>
-      <w:pPr>
-        <w:pStyle w:val="Normal"/>
-        <w:rPr/>
-      </w:pPr>
-      <w:r>
-        <w:rPr>
-          <w:rFonts w:ascii="Open Sans Light" w:hAnsi="Open Sans Light"/>
-          <w:color w:val="808080"/>
-          <w:sz w:val="28"/>
-          <w:szCs w:val="28"/>
-        </w:rPr>
-        <w:t>Conhecimentos</w:t>
-      </w:r>
-    </w:p>
-    <w:p>
-      <w:pPr>
-        <w:pStyle w:val="Normal"/>
-        <w:rPr>
-          <w:rFonts w:ascii="Open Sans Light" w:hAnsi="Open Sans Light"/>
-        </w:rPr>
-      </w:pPr>
-      <w:r>
-        <w:rPr>
-          <w:rFonts w:ascii="Open Sans Light" w:hAnsi="Open Sans Light"/>
-        </w:rPr>
-      </w:r>
-    </w:p>
-    <w:p>
-      <w:pPr>
-        <w:pStyle w:val="Normal"/>
-        <w:rPr/>
-      </w:pPr>
-      <w:r>
-        <w:rPr>
-          <w:rFonts w:ascii="Open Sans Light" w:hAnsi="Open Sans Light"/>
-        </w:rPr>
-        <w:t>SVG</w:t>
-      </w:r>
-    </w:p>
-    <w:p>
-      <w:pPr>
-        <w:pStyle w:val="Normal"/>
-        <w:rPr/>
-      </w:pPr>
-      <w:r>
-        <w:rPr>
-          <w:rFonts w:ascii="Open Sans Light" w:hAnsi="Open Sans Light"/>
-        </w:rPr>
-        <w:t>Gulp</w:t>
-      </w:r>
-    </w:p>
-    <w:p>
-      <w:pPr>
-        <w:pStyle w:val="Normal"/>
-        <w:rPr/>
-      </w:pPr>
-      <w:r>
-        <w:rPr>
-          <w:rFonts w:ascii="Open Sans Light" w:hAnsi="Open Sans Light"/>
-        </w:rPr>
-        <w:t>Grunt</w:t>
-      </w:r>
-    </w:p>
-    <w:p>
-      <w:pPr>
-        <w:pStyle w:val="Normal"/>
-        <w:rPr/>
-      </w:pPr>
-      <w:r>
-        <w:rPr>
-          <w:rFonts w:ascii="Open Sans Light" w:hAnsi="Open Sans Light"/>
-        </w:rPr>
-        <w:t>Webpack</w:t>
-      </w:r>
-    </w:p>
-    <w:p>
-      <w:pPr>
-        <w:pStyle w:val="Normal"/>
-        <w:rPr/>
-      </w:pPr>
-      <w:r>
-        <w:rPr>
-          <w:rFonts w:ascii="Open Sans Light" w:hAnsi="Open Sans Light"/>
-        </w:rPr>
-        <w:t>AngularJs</w:t>
-      </w:r>
-    </w:p>
-    <w:p>
-      <w:pPr>
-        <w:pStyle w:val="Normal"/>
-        <w:rPr/>
-      </w:pPr>
-      <w:r>
-        <w:rPr>
-          <w:rFonts w:ascii="Open Sans Light" w:hAnsi="Open Sans Light"/>
-        </w:rPr>
-        <w:t>Angular 2+</w:t>
-      </w:r>
-    </w:p>
-    <w:p>
-      <w:pPr>
-        <w:pStyle w:val="Normal"/>
-        <w:rPr/>
-      </w:pPr>
-      <w:r>
-        <w:rPr>
-          <w:rFonts w:ascii="Open Sans Light" w:hAnsi="Open Sans Light"/>
-        </w:rPr>
-        <w:t>Typescript</w:t>
-      </w:r>
-    </w:p>
-    <w:p>
-      <w:pPr>
-        <w:pStyle w:val="Normal"/>
-        <w:rPr>
-          <w:rFonts w:ascii="Open Sans Light" w:hAnsi="Open Sans Light"/>
-        </w:rPr>
-      </w:pPr>
-      <w:r>
-        <w:rPr>
-          <w:rFonts w:ascii="Open Sans Light" w:hAnsi="Open Sans Light"/>
-        </w:rPr>
-      </w:r>
-    </w:p>
-    <w:p>
-      <w:pPr>
-        <w:pStyle w:val="Normal"/>
-        <w:rPr>
-          <w:rFonts w:ascii="Open Sans Light" w:hAnsi="Open Sans Light"/>
-        </w:rPr>
-      </w:pPr>
-      <w:r>
-        <w:rPr>
-          <w:rFonts w:ascii="Open Sans Light" w:hAnsi="Open Sans Light"/>
-        </w:rPr>
-      </w:r>
-    </w:p>
-    <w:p>
-      <w:pPr>
-        <w:pStyle w:val="Normal"/>
-        <w:rPr>
-          <w:rFonts w:ascii="Open Sans Light" w:hAnsi="Open Sans Light"/>
-        </w:rPr>
-      </w:pPr>
-      <w:r>
-        <w:rPr>
-          <w:rFonts w:ascii="Open Sans Light" w:hAnsi="Open Sans Light"/>
-        </w:rPr>
-      </w:r>
-    </w:p>
-    <w:p>
-      <w:pPr>
-        <w:sectPr>
-          <w:type w:val="continuous"/>
-          <w:pgSz w:w="11906" w:h="16838"/>
-          <w:pgMar w:left="1134" w:right="1134" w:header="0" w:top="1134" w:footer="0" w:bottom="1134" w:gutter="0"/>
-          <w:cols w:num="2" w:space="0" w:equalWidth="true" w:sep="false"/>
-          <w:formProt w:val="false"/>
-          <w:textDirection w:val="lrTb"/>
-          <w:docGrid w:type="default" w:linePitch="100" w:charSpace="0"/>
-        </w:sectPr>
-      </w:pPr>
-    </w:p>
-    <w:p>
-      <w:pPr>
-        <w:pStyle w:val="Normal"/>
         <w:pBdr>
           <w:bottom w:val="single" w:sz="12" w:space="1" w:color="00000A"/>
         </w:pBdr>
@@ -865,77 +1171,426 @@
       <w:pPr>
         <w:pStyle w:val="Normal"/>
         <w:rPr>
-          <w:rFonts w:ascii="Open Sans Light" w:hAnsi="Open Sans Light"/>
-        </w:rPr>
-      </w:pPr>
-      <w:r>
-        <w:rPr>
-          <w:rFonts w:ascii="Open Sans Light" w:hAnsi="Open Sans Light"/>
-        </w:rPr>
-        <w:t>Desenvolvedor front-end CLT Janeiro de 2018 - até o momento ( Resource IT )</w:t>
-      </w:r>
-    </w:p>
-    <w:p>
-      <w:pPr>
-        <w:pStyle w:val="Normal"/>
-        <w:rPr>
-          <w:rFonts w:ascii="Open Sans Light" w:hAnsi="Open Sans Light"/>
-        </w:rPr>
-      </w:pPr>
-      <w:r>
-        <w:rPr>
-          <w:rFonts w:ascii="Open Sans Light" w:hAnsi="Open Sans Light"/>
-        </w:rPr>
-      </w:r>
-    </w:p>
-    <w:p>
-      <w:pPr>
-        <w:pStyle w:val="Normal"/>
+          <w:b/>
+          <w:b/>
+          <w:bCs/>
+          <w:i/>
+          <w:i/>
+          <w:iCs/>
+          <w:color w:val="auto"/>
+        </w:rPr>
+      </w:pPr>
+      <w:r>
+        <w:rPr>
+          <w:rFonts w:ascii="Open Sans Light" w:hAnsi="Open Sans Light"/>
+          <w:b/>
+          <w:bCs/>
+          <w:i/>
+          <w:iCs/>
+          <w:color w:val="auto"/>
+        </w:rPr>
+        <w:t xml:space="preserve">Desenvolvedor front-end CLT </w:t>
+      </w:r>
+      <w:r>
+        <w:rPr>
+          <w:rFonts w:ascii="Open Sans Light" w:hAnsi="Open Sans Light"/>
+          <w:b/>
+          <w:bCs/>
+          <w:i/>
+          <w:iCs/>
+          <w:color w:val="auto"/>
+        </w:rPr>
+        <w:t>( Resource IT )</w:t>
+      </w:r>
+      <w:r>
+        <w:rPr>
+          <w:rFonts w:ascii="Open Sans Light" w:hAnsi="Open Sans Light"/>
+          <w:b/>
+          <w:bCs/>
+          <w:i/>
+          <w:iCs/>
+          <w:color w:val="auto"/>
+        </w:rPr>
+        <w:t xml:space="preserve"> - </w:t>
+      </w:r>
+      <w:r>
+        <w:rPr>
+          <w:rFonts w:ascii="Open Sans Light" w:hAnsi="Open Sans Light"/>
+          <w:b/>
+          <w:bCs/>
+          <w:i/>
+          <w:iCs/>
+          <w:color w:val="auto"/>
+        </w:rPr>
+        <w:t>atualmente</w:t>
+      </w:r>
+    </w:p>
+    <w:p>
+      <w:pPr>
+        <w:pStyle w:val="Normal"/>
+        <w:rPr>
+          <w:i w:val="false"/>
+          <w:i w:val="false"/>
+          <w:iCs w:val="false"/>
+        </w:rPr>
+      </w:pPr>
+      <w:r>
+        <w:rPr>
+          <w:rFonts w:ascii="Open Sans Light" w:hAnsi="Open Sans Light"/>
+          <w:i w:val="false"/>
+          <w:iCs w:val="false"/>
+          <w:color w:val="auto"/>
+          <w:sz w:val="21"/>
+          <w:szCs w:val="21"/>
+        </w:rPr>
+        <w:t>Descrição: P</w:t>
+      </w:r>
+      <w:r>
+        <w:rPr>
+          <w:rFonts w:ascii="Open Sans Light" w:hAnsi="Open Sans Light"/>
+          <w:b w:val="false"/>
+          <w:i w:val="false"/>
+          <w:iCs w:val="false"/>
+          <w:caps w:val="false"/>
+          <w:smallCaps w:val="false"/>
+          <w:color w:val="auto"/>
+          <w:spacing w:val="0"/>
+          <w:sz w:val="21"/>
+          <w:szCs w:val="21"/>
+        </w:rPr>
+        <w:t>articipei de duas bancadas, Digital e Sustentação, participei da Reformulação do Internet Baking trabalhando com JavaScript (Digital), e corrigindo bugs de front-end de todos os projetos do Banco Votorantim (Sustentação).</w:t>
+      </w:r>
+    </w:p>
+    <w:p>
+      <w:pPr>
+        <w:pStyle w:val="Normal"/>
+        <w:rPr>
+          <w:rFonts w:ascii="Open Sans Light" w:hAnsi="Open Sans Light"/>
+          <w:b w:val="false"/>
+          <w:caps w:val="false"/>
+          <w:smallCaps w:val="false"/>
+          <w:color w:val="auto"/>
+          <w:spacing w:val="0"/>
+          <w:sz w:val="21"/>
+          <w:szCs w:val="21"/>
+        </w:rPr>
+      </w:pPr>
+      <w:r>
+        <w:rPr>
+          <w:i w:val="false"/>
+          <w:iCs w:val="false"/>
+        </w:rPr>
+      </w:r>
+    </w:p>
+    <w:p>
+      <w:pPr>
+        <w:pStyle w:val="Normal"/>
+        <w:rPr>
+          <w:b/>
+          <w:b/>
+          <w:bCs/>
+          <w:i/>
+          <w:i/>
+          <w:iCs/>
+          <w:color w:val="auto"/>
+        </w:rPr>
+      </w:pPr>
+      <w:r>
+        <w:rPr>
+          <w:rFonts w:ascii="Open Sans Light" w:hAnsi="Open Sans Light"/>
+          <w:b/>
+          <w:bCs/>
+          <w:i/>
+          <w:iCs/>
+          <w:color w:val="auto"/>
+        </w:rPr>
+        <w:t xml:space="preserve">Desenvolvedor front-end CLT </w:t>
+      </w:r>
+      <w:r>
+        <w:rPr>
+          <w:rFonts w:ascii="Open Sans Light" w:hAnsi="Open Sans Light"/>
+          <w:b/>
+          <w:bCs/>
+          <w:i/>
+          <w:iCs/>
+          <w:color w:val="auto"/>
+        </w:rPr>
+        <w:t>( TrustHub )</w:t>
+      </w:r>
+      <w:r>
+        <w:rPr>
+          <w:rFonts w:ascii="Open Sans Light" w:hAnsi="Open Sans Light"/>
+          <w:b/>
+          <w:bCs/>
+          <w:i/>
+          <w:iCs/>
+          <w:color w:val="auto"/>
+        </w:rPr>
+        <w:t xml:space="preserve"> </w:t>
+      </w:r>
+    </w:p>
+    <w:p>
+      <w:pPr>
+        <w:pStyle w:val="Normal"/>
+        <w:rPr>
+          <w:i w:val="false"/>
+        </w:rPr>
+      </w:pPr>
+      <w:r>
+        <w:rPr>
+          <w:rFonts w:ascii="Open Sans Light" w:hAnsi="Open Sans Light"/>
+          <w:i w:val="false"/>
+          <w:iCs w:val="false"/>
+          <w:color w:val="auto"/>
+          <w:sz w:val="21"/>
+          <w:szCs w:val="21"/>
+        </w:rPr>
+        <w:t xml:space="preserve">Descrição: </w:t>
+      </w:r>
+      <w:r>
+        <w:rPr>
+          <w:rFonts w:ascii="Open Sans Light" w:hAnsi="Open Sans Light"/>
+          <w:b w:val="false"/>
+          <w:i w:val="false"/>
+          <w:iCs w:val="false"/>
+          <w:caps w:val="false"/>
+          <w:smallCaps w:val="false"/>
+          <w:color w:val="auto"/>
+          <w:spacing w:val="0"/>
+          <w:sz w:val="21"/>
+          <w:szCs w:val="21"/>
+        </w:rPr>
+        <w:t xml:space="preserve">Trabalhei com </w:t>
+      </w:r>
+      <w:r>
+        <w:rPr>
+          <w:rFonts w:ascii="Open Sans Light" w:hAnsi="Open Sans Light"/>
+          <w:b w:val="false"/>
+          <w:i w:val="false"/>
+          <w:caps w:val="false"/>
+          <w:smallCaps w:val="false"/>
+          <w:color w:val="auto"/>
+          <w:spacing w:val="0"/>
+          <w:sz w:val="21"/>
+          <w:szCs w:val="21"/>
+        </w:rPr>
+        <w:t>projetos focados em Dashboard com linguagem JavaScript e Angular.</w:t>
+      </w:r>
+    </w:p>
+    <w:p>
+      <w:pPr>
+        <w:pStyle w:val="Normal"/>
+        <w:rPr>
+          <w:rFonts w:ascii="Open Sans Light" w:hAnsi="Open Sans Light"/>
+          <w:b w:val="false"/>
+          <w:caps w:val="false"/>
+          <w:smallCaps w:val="false"/>
+          <w:color w:val="auto"/>
+          <w:spacing w:val="0"/>
+          <w:sz w:val="21"/>
+          <w:szCs w:val="21"/>
+        </w:rPr>
+      </w:pPr>
+      <w:r>
+        <w:rPr>
+          <w:i w:val="false"/>
+        </w:rPr>
+      </w:r>
+    </w:p>
+    <w:p>
+      <w:pPr>
+        <w:pStyle w:val="Normal"/>
+        <w:rPr>
+          <w:b/>
+          <w:b/>
+          <w:bCs/>
+          <w:i/>
+          <w:i/>
+          <w:iCs/>
+          <w:color w:val="auto"/>
+        </w:rPr>
+      </w:pPr>
+      <w:r>
+        <w:rPr>
+          <w:rFonts w:ascii="Open Sans Light" w:hAnsi="Open Sans Light"/>
+          <w:b/>
+          <w:bCs/>
+          <w:i/>
+          <w:iCs/>
+          <w:color w:val="auto"/>
+        </w:rPr>
+        <w:t xml:space="preserve">Desenvolvedor front-end CLT </w:t>
+      </w:r>
+      <w:r>
+        <w:rPr>
+          <w:rFonts w:ascii="Open Sans Light" w:hAnsi="Open Sans Light"/>
+          <w:b/>
+          <w:bCs/>
+          <w:i/>
+          <w:iCs/>
+          <w:color w:val="auto"/>
+        </w:rPr>
+        <w:t>( TV Bandeirantes )</w:t>
+      </w:r>
+      <w:r>
+        <w:rPr>
+          <w:rFonts w:ascii="Open Sans Light" w:hAnsi="Open Sans Light"/>
+          <w:b/>
+          <w:bCs/>
+          <w:i/>
+          <w:iCs/>
+          <w:color w:val="auto"/>
+        </w:rPr>
+        <w:t xml:space="preserve"> </w:t>
+      </w:r>
+    </w:p>
+    <w:p>
+      <w:pPr>
+        <w:pStyle w:val="Normal"/>
+        <w:rPr>
+          <w:i w:val="false"/>
+        </w:rPr>
+      </w:pPr>
+      <w:r>
+        <w:rPr>
+          <w:rFonts w:ascii="Open Sans Light" w:hAnsi="Open Sans Light"/>
+          <w:b w:val="false"/>
+          <w:i w:val="false"/>
+          <w:iCs w:val="false"/>
+          <w:caps w:val="false"/>
+          <w:smallCaps w:val="false"/>
+          <w:color w:val="auto"/>
+          <w:spacing w:val="0"/>
+          <w:sz w:val="21"/>
+          <w:szCs w:val="21"/>
+        </w:rPr>
+        <w:t>Descrição: Criando todos os projetos para front-end como sites do portal (Esportes, Rádio Bandeirantes, Programas da TV, etc) entre sistemas internos, utilizando JavaScript, AngularJS e Angular.</w:t>
+      </w:r>
+    </w:p>
+    <w:p>
+      <w:pPr>
+        <w:pStyle w:val="Normal"/>
+        <w:rPr>
+          <w:rFonts w:ascii="Open Sans Light" w:hAnsi="Open Sans Light"/>
+          <w:b w:val="false"/>
+          <w:caps w:val="false"/>
+          <w:smallCaps w:val="false"/>
+          <w:color w:val="auto"/>
+          <w:spacing w:val="0"/>
+          <w:sz w:val="21"/>
+          <w:szCs w:val="21"/>
+        </w:rPr>
+      </w:pPr>
+      <w:r>
+        <w:rPr>
+          <w:i w:val="false"/>
+          <w:iCs w:val="false"/>
+        </w:rPr>
+      </w:r>
+    </w:p>
+    <w:p>
+      <w:pPr>
+        <w:pStyle w:val="Normal"/>
+        <w:rPr>
+          <w:b/>
+          <w:b/>
+          <w:bCs/>
+          <w:i/>
+          <w:i/>
+          <w:iCs/>
+          <w:color w:val="auto"/>
+        </w:rPr>
+      </w:pPr>
+      <w:r>
+        <w:rPr>
+          <w:rFonts w:ascii="Open Sans Light" w:hAnsi="Open Sans Light"/>
+          <w:b/>
+          <w:bCs/>
+          <w:i/>
+          <w:iCs/>
+          <w:color w:val="auto"/>
+        </w:rPr>
+        <w:t xml:space="preserve">Desenvolvedor front-end </w:t>
+      </w:r>
+      <w:r>
+        <w:rPr>
+          <w:rFonts w:ascii="Open Sans Light" w:hAnsi="Open Sans Light"/>
+          <w:b/>
+          <w:bCs/>
+          <w:i/>
+          <w:iCs/>
+          <w:color w:val="auto"/>
+        </w:rPr>
+        <w:t>PJ</w:t>
+      </w:r>
+      <w:r>
+        <w:rPr>
+          <w:rFonts w:ascii="Open Sans Light" w:hAnsi="Open Sans Light"/>
+          <w:b/>
+          <w:bCs/>
+          <w:i/>
+          <w:iCs/>
+          <w:color w:val="auto"/>
+        </w:rPr>
+        <w:t xml:space="preserve"> </w:t>
+      </w:r>
+      <w:r>
+        <w:rPr>
+          <w:rFonts w:ascii="Open Sans Light" w:hAnsi="Open Sans Light"/>
+          <w:b/>
+          <w:bCs/>
+          <w:i/>
+          <w:iCs/>
+          <w:color w:val="auto"/>
+        </w:rPr>
+        <w:t>( Agência )</w:t>
+      </w:r>
+      <w:r>
+        <w:rPr>
+          <w:rFonts w:ascii="Open Sans Light" w:hAnsi="Open Sans Light"/>
+          <w:b/>
+          <w:bCs/>
+          <w:i/>
+          <w:iCs/>
+          <w:color w:val="auto"/>
+        </w:rPr>
+        <w:t xml:space="preserve"> </w:t>
+      </w:r>
+    </w:p>
+    <w:p>
+      <w:pPr>
+        <w:pStyle w:val="Normal"/>
+        <w:rPr>
+          <w:i w:val="false"/>
+          <w:i w:val="false"/>
+          <w:iCs w:val="false"/>
+        </w:rPr>
+      </w:pPr>
+      <w:r>
+        <w:rPr>
+          <w:rFonts w:ascii="Open Sans Light" w:hAnsi="Open Sans Light"/>
+          <w:b w:val="false"/>
+          <w:i w:val="false"/>
+          <w:iCs w:val="false"/>
+          <w:caps w:val="false"/>
+          <w:smallCaps w:val="false"/>
+          <w:color w:val="auto"/>
+          <w:spacing w:val="0"/>
+          <w:sz w:val="21"/>
+          <w:szCs w:val="21"/>
+        </w:rPr>
+        <w:t>Descrição:  Reformulando e criando nova identidade visual para todos os sistemas internos, usando HTML, CSS e JavaScript puro.</w:t>
+      </w:r>
+    </w:p>
+    <w:p>
+      <w:pPr>
+        <w:pStyle w:val="Normal"/>
+        <w:rPr>
+          <w:rFonts w:ascii="Open Sans Light" w:hAnsi="Open Sans Light"/>
+        </w:rPr>
+      </w:pPr>
+      <w:r>
         <w:rPr/>
-      </w:pPr>
-      <w:r>
-        <w:rPr>
-          <w:rFonts w:ascii="Open Sans Light" w:hAnsi="Open Sans Light"/>
-        </w:rPr>
-        <w:t>Desenvolvedor front-end CLT Junho de 2016 – Dezembro de 2017</w:t>
-      </w:r>
-    </w:p>
-    <w:p>
-      <w:pPr>
-        <w:pStyle w:val="Normal"/>
-        <w:rPr>
-          <w:rFonts w:ascii="Open Sans Light" w:hAnsi="Open Sans Light"/>
-        </w:rPr>
-      </w:pPr>
-      <w:r>
-        <w:rPr>
-          <w:rFonts w:ascii="Open Sans Light" w:hAnsi="Open Sans Light"/>
-        </w:rPr>
-      </w:r>
-    </w:p>
-    <w:p>
-      <w:pPr>
-        <w:pStyle w:val="Normal"/>
-        <w:rPr/>
-      </w:pPr>
-      <w:r>
-        <w:rPr>
-          <w:rFonts w:ascii="Open Sans Light" w:hAnsi="Open Sans Light"/>
-        </w:rPr>
-        <w:t>Desenvolvedor front-end PJ fevereiro de 2015  - 2016</w:t>
-      </w:r>
-    </w:p>
-    <w:p>
-      <w:pPr>
-        <w:pStyle w:val="Normal"/>
-        <w:rPr>
-          <w:rFonts w:ascii="Open Sans Light" w:hAnsi="Open Sans Light"/>
-        </w:rPr>
-      </w:pPr>
-      <w:r>
-        <w:rPr>
-          <w:rFonts w:ascii="Open Sans Light" w:hAnsi="Open Sans Light"/>
-        </w:rPr>
       </w:r>
     </w:p>
     <w:p>
@@ -1003,6 +1658,404 @@
     </w:sectPr>
   </w:body>
 </w:document>
+</file>
+
+<file path=word/numbering.xml><?xml version="1.0" encoding="utf-8"?>
+<w:numbering xmlns:w="http://schemas.openxmlformats.org/wordprocessingml/2006/main" xmlns:o="urn:schemas-microsoft-com:office:office" xmlns:r="http://schemas.openxmlformats.org/officeDocument/2006/relationships" xmlns:v="urn:schemas-microsoft-com:vml">
+  <w:abstractNum w:abstractNumId="1">
+    <w:lvl w:ilvl="0">
+      <w:start w:val="1"/>
+      <w:numFmt w:val="bullet"/>
+      <w:lvlText w:val=""/>
+      <w:lvlJc w:val="left"/>
+      <w:pPr>
+        <w:tabs>
+          <w:tab w:val="num" w:pos="720"/>
+        </w:tabs>
+        <w:ind w:left="720" w:hanging="360"/>
+      </w:pPr>
+      <w:rPr>
+        <w:rFonts w:ascii="Wingdings" w:hAnsi="Wingdings" w:cs="Wingdings" w:hint="default"/>
+        <w:rFonts w:cs="OpenSymbol"/>
+      </w:rPr>
+    </w:lvl>
+    <w:lvl w:ilvl="1">
+      <w:start w:val="1"/>
+      <w:numFmt w:val="bullet"/>
+      <w:lvlText w:val=""/>
+      <w:lvlJc w:val="left"/>
+      <w:pPr>
+        <w:tabs>
+          <w:tab w:val="num" w:pos="1080"/>
+        </w:tabs>
+        <w:ind w:left="1080" w:hanging="360"/>
+      </w:pPr>
+      <w:rPr>
+        <w:rFonts w:ascii="Wingdings" w:hAnsi="Wingdings" w:cs="Wingdings" w:hint="default"/>
+        <w:rFonts w:cs="OpenSymbol"/>
+      </w:rPr>
+    </w:lvl>
+    <w:lvl w:ilvl="2">
+      <w:start w:val="1"/>
+      <w:numFmt w:val="bullet"/>
+      <w:lvlText w:val=""/>
+      <w:lvlJc w:val="left"/>
+      <w:pPr>
+        <w:tabs>
+          <w:tab w:val="num" w:pos="1440"/>
+        </w:tabs>
+        <w:ind w:left="1440" w:hanging="360"/>
+      </w:pPr>
+      <w:rPr>
+        <w:rFonts w:ascii="Wingdings" w:hAnsi="Wingdings" w:cs="Wingdings" w:hint="default"/>
+        <w:rFonts w:cs="OpenSymbol"/>
+      </w:rPr>
+    </w:lvl>
+    <w:lvl w:ilvl="3">
+      <w:start w:val="1"/>
+      <w:numFmt w:val="bullet"/>
+      <w:lvlText w:val=""/>
+      <w:lvlJc w:val="left"/>
+      <w:pPr>
+        <w:tabs>
+          <w:tab w:val="num" w:pos="1800"/>
+        </w:tabs>
+        <w:ind w:left="1800" w:hanging="360"/>
+      </w:pPr>
+      <w:rPr>
+        <w:rFonts w:ascii="Wingdings" w:hAnsi="Wingdings" w:cs="Wingdings" w:hint="default"/>
+        <w:rFonts w:cs="OpenSymbol"/>
+      </w:rPr>
+    </w:lvl>
+    <w:lvl w:ilvl="4">
+      <w:start w:val="1"/>
+      <w:numFmt w:val="bullet"/>
+      <w:lvlText w:val=""/>
+      <w:lvlJc w:val="left"/>
+      <w:pPr>
+        <w:tabs>
+          <w:tab w:val="num" w:pos="2160"/>
+        </w:tabs>
+        <w:ind w:left="2160" w:hanging="360"/>
+      </w:pPr>
+      <w:rPr>
+        <w:rFonts w:ascii="Wingdings" w:hAnsi="Wingdings" w:cs="Wingdings" w:hint="default"/>
+        <w:rFonts w:cs="OpenSymbol"/>
+      </w:rPr>
+    </w:lvl>
+    <w:lvl w:ilvl="5">
+      <w:start w:val="1"/>
+      <w:numFmt w:val="bullet"/>
+      <w:lvlText w:val=""/>
+      <w:lvlJc w:val="left"/>
+      <w:pPr>
+        <w:tabs>
+          <w:tab w:val="num" w:pos="2520"/>
+        </w:tabs>
+        <w:ind w:left="2520" w:hanging="360"/>
+      </w:pPr>
+      <w:rPr>
+        <w:rFonts w:ascii="Wingdings" w:hAnsi="Wingdings" w:cs="Wingdings" w:hint="default"/>
+        <w:rFonts w:cs="OpenSymbol"/>
+      </w:rPr>
+    </w:lvl>
+    <w:lvl w:ilvl="6">
+      <w:start w:val="1"/>
+      <w:numFmt w:val="bullet"/>
+      <w:lvlText w:val=""/>
+      <w:lvlJc w:val="left"/>
+      <w:pPr>
+        <w:tabs>
+          <w:tab w:val="num" w:pos="2880"/>
+        </w:tabs>
+        <w:ind w:left="2880" w:hanging="360"/>
+      </w:pPr>
+      <w:rPr>
+        <w:rFonts w:ascii="Wingdings" w:hAnsi="Wingdings" w:cs="Wingdings" w:hint="default"/>
+        <w:rFonts w:cs="OpenSymbol"/>
+      </w:rPr>
+    </w:lvl>
+    <w:lvl w:ilvl="7">
+      <w:start w:val="1"/>
+      <w:numFmt w:val="bullet"/>
+      <w:lvlText w:val=""/>
+      <w:lvlJc w:val="left"/>
+      <w:pPr>
+        <w:tabs>
+          <w:tab w:val="num" w:pos="3240"/>
+        </w:tabs>
+        <w:ind w:left="3240" w:hanging="360"/>
+      </w:pPr>
+      <w:rPr>
+        <w:rFonts w:ascii="Wingdings" w:hAnsi="Wingdings" w:cs="Wingdings" w:hint="default"/>
+        <w:rFonts w:cs="OpenSymbol"/>
+      </w:rPr>
+    </w:lvl>
+    <w:lvl w:ilvl="8">
+      <w:start w:val="1"/>
+      <w:numFmt w:val="bullet"/>
+      <w:lvlText w:val=""/>
+      <w:lvlJc w:val="left"/>
+      <w:pPr>
+        <w:tabs>
+          <w:tab w:val="num" w:pos="3600"/>
+        </w:tabs>
+        <w:ind w:left="3600" w:hanging="360"/>
+      </w:pPr>
+      <w:rPr>
+        <w:rFonts w:ascii="Wingdings" w:hAnsi="Wingdings" w:cs="Wingdings" w:hint="default"/>
+        <w:rFonts w:cs="OpenSymbol"/>
+      </w:rPr>
+    </w:lvl>
+  </w:abstractNum>
+  <w:abstractNum w:abstractNumId="2">
+    <w:lvl w:ilvl="0">
+      <w:start w:val="1"/>
+      <w:numFmt w:val="bullet"/>
+      <w:lvlText w:val=""/>
+      <w:lvlJc w:val="left"/>
+      <w:pPr>
+        <w:tabs>
+          <w:tab w:val="num" w:pos="720"/>
+        </w:tabs>
+        <w:ind w:left="720" w:hanging="360"/>
+      </w:pPr>
+      <w:rPr>
+        <w:rFonts w:ascii="Wingdings" w:hAnsi="Wingdings" w:cs="Wingdings" w:hint="default"/>
+        <w:rFonts w:cs="OpenSymbol"/>
+      </w:rPr>
+    </w:lvl>
+    <w:lvl w:ilvl="1">
+      <w:start w:val="1"/>
+      <w:numFmt w:val="bullet"/>
+      <w:lvlText w:val=""/>
+      <w:lvlJc w:val="left"/>
+      <w:pPr>
+        <w:tabs>
+          <w:tab w:val="num" w:pos="1080"/>
+        </w:tabs>
+        <w:ind w:left="1080" w:hanging="360"/>
+      </w:pPr>
+      <w:rPr>
+        <w:rFonts w:ascii="Wingdings" w:hAnsi="Wingdings" w:cs="Wingdings" w:hint="default"/>
+        <w:rFonts w:cs="OpenSymbol"/>
+      </w:rPr>
+    </w:lvl>
+    <w:lvl w:ilvl="2">
+      <w:start w:val="1"/>
+      <w:numFmt w:val="bullet"/>
+      <w:lvlText w:val=""/>
+      <w:lvlJc w:val="left"/>
+      <w:pPr>
+        <w:tabs>
+          <w:tab w:val="num" w:pos="1440"/>
+        </w:tabs>
+        <w:ind w:left="1440" w:hanging="360"/>
+      </w:pPr>
+      <w:rPr>
+        <w:rFonts w:ascii="Wingdings" w:hAnsi="Wingdings" w:cs="Wingdings" w:hint="default"/>
+        <w:rFonts w:cs="OpenSymbol"/>
+      </w:rPr>
+    </w:lvl>
+    <w:lvl w:ilvl="3">
+      <w:start w:val="1"/>
+      <w:numFmt w:val="bullet"/>
+      <w:lvlText w:val=""/>
+      <w:lvlJc w:val="left"/>
+      <w:pPr>
+        <w:tabs>
+          <w:tab w:val="num" w:pos="1800"/>
+        </w:tabs>
+        <w:ind w:left="1800" w:hanging="360"/>
+      </w:pPr>
+      <w:rPr>
+        <w:rFonts w:ascii="Wingdings" w:hAnsi="Wingdings" w:cs="Wingdings" w:hint="default"/>
+        <w:rFonts w:cs="OpenSymbol"/>
+      </w:rPr>
+    </w:lvl>
+    <w:lvl w:ilvl="4">
+      <w:start w:val="1"/>
+      <w:numFmt w:val="bullet"/>
+      <w:lvlText w:val=""/>
+      <w:lvlJc w:val="left"/>
+      <w:pPr>
+        <w:tabs>
+          <w:tab w:val="num" w:pos="2160"/>
+        </w:tabs>
+        <w:ind w:left="2160" w:hanging="360"/>
+      </w:pPr>
+      <w:rPr>
+        <w:rFonts w:ascii="Wingdings" w:hAnsi="Wingdings" w:cs="Wingdings" w:hint="default"/>
+        <w:rFonts w:cs="OpenSymbol"/>
+      </w:rPr>
+    </w:lvl>
+    <w:lvl w:ilvl="5">
+      <w:start w:val="1"/>
+      <w:numFmt w:val="bullet"/>
+      <w:lvlText w:val=""/>
+      <w:lvlJc w:val="left"/>
+      <w:pPr>
+        <w:tabs>
+          <w:tab w:val="num" w:pos="2520"/>
+        </w:tabs>
+        <w:ind w:left="2520" w:hanging="360"/>
+      </w:pPr>
+      <w:rPr>
+        <w:rFonts w:ascii="Wingdings" w:hAnsi="Wingdings" w:cs="Wingdings" w:hint="default"/>
+        <w:rFonts w:cs="OpenSymbol"/>
+      </w:rPr>
+    </w:lvl>
+    <w:lvl w:ilvl="6">
+      <w:start w:val="1"/>
+      <w:numFmt w:val="bullet"/>
+      <w:lvlText w:val=""/>
+      <w:lvlJc w:val="left"/>
+      <w:pPr>
+        <w:tabs>
+          <w:tab w:val="num" w:pos="2880"/>
+        </w:tabs>
+        <w:ind w:left="2880" w:hanging="360"/>
+      </w:pPr>
+      <w:rPr>
+        <w:rFonts w:ascii="Wingdings" w:hAnsi="Wingdings" w:cs="Wingdings" w:hint="default"/>
+        <w:rFonts w:cs="OpenSymbol"/>
+      </w:rPr>
+    </w:lvl>
+    <w:lvl w:ilvl="7">
+      <w:start w:val="1"/>
+      <w:numFmt w:val="bullet"/>
+      <w:lvlText w:val=""/>
+      <w:lvlJc w:val="left"/>
+      <w:pPr>
+        <w:tabs>
+          <w:tab w:val="num" w:pos="3240"/>
+        </w:tabs>
+        <w:ind w:left="3240" w:hanging="360"/>
+      </w:pPr>
+      <w:rPr>
+        <w:rFonts w:ascii="Wingdings" w:hAnsi="Wingdings" w:cs="Wingdings" w:hint="default"/>
+        <w:rFonts w:cs="OpenSymbol"/>
+      </w:rPr>
+    </w:lvl>
+    <w:lvl w:ilvl="8">
+      <w:start w:val="1"/>
+      <w:numFmt w:val="bullet"/>
+      <w:lvlText w:val=""/>
+      <w:lvlJc w:val="left"/>
+      <w:pPr>
+        <w:tabs>
+          <w:tab w:val="num" w:pos="3600"/>
+        </w:tabs>
+        <w:ind w:left="3600" w:hanging="360"/>
+      </w:pPr>
+      <w:rPr>
+        <w:rFonts w:ascii="Wingdings" w:hAnsi="Wingdings" w:cs="Wingdings" w:hint="default"/>
+        <w:rFonts w:cs="OpenSymbol"/>
+      </w:rPr>
+    </w:lvl>
+  </w:abstractNum>
+  <w:abstractNum w:abstractNumId="3">
+    <w:lvl w:ilvl="0">
+      <w:start w:val="1"/>
+      <w:numFmt w:val="none"/>
+      <w:suff w:val="nothing"/>
+      <w:lvlText w:val=""/>
+      <w:lvlJc w:val="left"/>
+      <w:pPr>
+        <w:ind w:left="0" w:hanging="0"/>
+      </w:pPr>
+    </w:lvl>
+    <w:lvl w:ilvl="1">
+      <w:start w:val="1"/>
+      <w:numFmt w:val="none"/>
+      <w:suff w:val="nothing"/>
+      <w:lvlText w:val=""/>
+      <w:lvlJc w:val="left"/>
+      <w:pPr>
+        <w:ind w:left="0" w:hanging="0"/>
+      </w:pPr>
+    </w:lvl>
+    <w:lvl w:ilvl="2">
+      <w:start w:val="1"/>
+      <w:numFmt w:val="none"/>
+      <w:suff w:val="nothing"/>
+      <w:lvlText w:val=""/>
+      <w:lvlJc w:val="left"/>
+      <w:pPr>
+        <w:ind w:left="0" w:hanging="0"/>
+      </w:pPr>
+    </w:lvl>
+    <w:lvl w:ilvl="3">
+      <w:start w:val="1"/>
+      <w:numFmt w:val="none"/>
+      <w:suff w:val="nothing"/>
+      <w:lvlText w:val=""/>
+      <w:lvlJc w:val="left"/>
+      <w:pPr>
+        <w:ind w:left="0" w:hanging="0"/>
+      </w:pPr>
+    </w:lvl>
+    <w:lvl w:ilvl="4">
+      <w:start w:val="1"/>
+      <w:numFmt w:val="none"/>
+      <w:suff w:val="nothing"/>
+      <w:lvlText w:val=""/>
+      <w:lvlJc w:val="left"/>
+      <w:pPr>
+        <w:ind w:left="0" w:hanging="0"/>
+      </w:pPr>
+    </w:lvl>
+    <w:lvl w:ilvl="5">
+      <w:start w:val="1"/>
+      <w:numFmt w:val="none"/>
+      <w:suff w:val="nothing"/>
+      <w:lvlText w:val=""/>
+      <w:lvlJc w:val="left"/>
+      <w:pPr>
+        <w:ind w:left="0" w:hanging="0"/>
+      </w:pPr>
+    </w:lvl>
+    <w:lvl w:ilvl="6">
+      <w:start w:val="1"/>
+      <w:numFmt w:val="none"/>
+      <w:suff w:val="nothing"/>
+      <w:lvlText w:val=""/>
+      <w:lvlJc w:val="left"/>
+      <w:pPr>
+        <w:ind w:left="0" w:hanging="0"/>
+      </w:pPr>
+    </w:lvl>
+    <w:lvl w:ilvl="7">
+      <w:start w:val="1"/>
+      <w:numFmt w:val="none"/>
+      <w:suff w:val="nothing"/>
+      <w:lvlText w:val=""/>
+      <w:lvlJc w:val="left"/>
+      <w:pPr>
+        <w:ind w:left="0" w:hanging="0"/>
+      </w:pPr>
+    </w:lvl>
+    <w:lvl w:ilvl="8">
+      <w:start w:val="1"/>
+      <w:numFmt w:val="none"/>
+      <w:suff w:val="nothing"/>
+      <w:lvlText w:val=""/>
+      <w:lvlJc w:val="left"/>
+      <w:pPr>
+        <w:ind w:left="0" w:hanging="0"/>
+      </w:pPr>
+    </w:lvl>
+  </w:abstractNum>
+  <w:num w:numId="1">
+    <w:abstractNumId w:val="1"/>
+  </w:num>
+  <w:num w:numId="2">
+    <w:abstractNumId w:val="2"/>
+  </w:num>
+  <w:num w:numId="3">
+    <w:abstractNumId w:val="3"/>
+  </w:num>
+</w:numbering>
 </file>
 
 <file path=word/styles.xml><?xml version="1.0" encoding="utf-8"?>

</xml_diff>